<commit_message>
Added the zip writeup
Signed-off-by: Nicholas Kamper <kampernj@rose-hulman.edu>
</commit_message>
<xml_diff>
--- a/Labs/Lab 4/Lab 4 Writeup.docx
+++ b/Labs/Lab 4/Lab 4 Writeup.docx
@@ -28,6 +28,67 @@
     </w:p>
     <w:p>
       <w:r>
+        <w:rPr>
+          <w:noProof/>
+          <w:lang w:eastAsia="en-US"/>
+        </w:rPr>
+        <w:drawing>
+          <wp:anchor distT="0" distB="0" distL="114300" distR="114300" simplePos="0" relativeHeight="251658240" behindDoc="0" locked="0" layoutInCell="1" allowOverlap="1" wp14:anchorId="18801476" wp14:editId="68835BBA">
+            <wp:simplePos x="0" y="0"/>
+            <wp:positionH relativeFrom="margin">
+              <wp:posOffset>3086100</wp:posOffset>
+            </wp:positionH>
+            <wp:positionV relativeFrom="margin">
+              <wp:posOffset>1828800</wp:posOffset>
+            </wp:positionV>
+            <wp:extent cx="2606675" cy="1954530"/>
+            <wp:effectExtent l="0" t="0" r="9525" b="1270"/>
+            <wp:wrapSquare wrapText="bothSides"/>
+            <wp:docPr id="3" name="Picture 3"/>
+            <wp:cNvGraphicFramePr>
+              <a:graphicFrameLocks xmlns:a="http://schemas.openxmlformats.org/drawingml/2006/main" noChangeAspect="1"/>
+            </wp:cNvGraphicFramePr>
+            <a:graphic xmlns:a="http://schemas.openxmlformats.org/drawingml/2006/main">
+              <a:graphicData uri="http://schemas.openxmlformats.org/drawingml/2006/picture">
+                <pic:pic xmlns:pic="http://schemas.openxmlformats.org/drawingml/2006/picture">
+                  <pic:nvPicPr>
+                    <pic:cNvPr id="0" name="shapes.png"/>
+                    <pic:cNvPicPr/>
+                  </pic:nvPicPr>
+                  <pic:blipFill>
+                    <a:blip r:embed="rId5">
+                      <a:extLst>
+                        <a:ext uri="{28A0092B-C50C-407E-A947-70E740481C1C}">
+                          <a14:useLocalDpi xmlns:a14="http://schemas.microsoft.com/office/drawing/2010/main" val="0"/>
+                        </a:ext>
+                      </a:extLst>
+                    </a:blip>
+                    <a:stretch>
+                      <a:fillRect/>
+                    </a:stretch>
+                  </pic:blipFill>
+                  <pic:spPr>
+                    <a:xfrm>
+                      <a:off x="0" y="0"/>
+                      <a:ext cx="2606675" cy="1954530"/>
+                    </a:xfrm>
+                    <a:prstGeom prst="rect">
+                      <a:avLst/>
+                    </a:prstGeom>
+                  </pic:spPr>
+                </pic:pic>
+              </a:graphicData>
+            </a:graphic>
+            <wp14:sizeRelH relativeFrom="margin">
+              <wp14:pctWidth>0</wp14:pctWidth>
+            </wp14:sizeRelH>
+            <wp14:sizeRelV relativeFrom="margin">
+              <wp14:pctHeight>0</wp14:pctHeight>
+            </wp14:sizeRelV>
+          </wp:anchor>
+        </w:drawing>
+      </w:r>
+      <w:r>
         <w:t>Being able to determine the shape of an object</w:t>
       </w:r>
       <w:r>
@@ -41,6 +102,20 @@
       </w:r>
       <w:r>
         <w:t xml:space="preserve"> that we can use to determine the actual identity of the object. For instance, for our fruit finder, we could’ve used shape to distinguish better between apples/oranges and bananas.</w:t>
+      </w:r>
+      <w:r>
+        <w:t xml:space="preserve"> Combined with color, this would’ve improved our results significantly. </w:t>
+      </w:r>
+    </w:p>
+    <w:p/>
+    <w:p>
+      <w:r>
+        <w:t>One potential way to classify shapes is to use their elongation and circularity values. For the given binary image, shown to the right, we calculated the elongation and circularity values, and then tried to guess what the shape was given just the elon</w:t>
+      </w:r>
+      <w:bookmarkStart w:id="0" w:name="_GoBack"/>
+      <w:bookmarkEnd w:id="0"/>
+      <w:r>
+        <w:t xml:space="preserve">gation and circularity values and the thresholds we had determined for them. </w:t>
       </w:r>
     </w:p>
     <w:p>
@@ -1007,7 +1082,11 @@
         <w:t>2</w:t>
       </w:r>
       <w:r>
-        <w:t xml:space="preserve"> values. We can clearly distinguish between squares and circles, leaving the main problem of distinguishing between ellipses and rectangles. In the case of shape #8, it’s very difficult to tell that it is an ellipse based on its circularity values. </w:t>
+        <w:t xml:space="preserve"> values. We can clearly distinguish between squares and circles, leaving the main problem of distinguishing between ellipses and rectangles. In the case of shape #8, it’s very difficult to tell that it is an ellipse based </w:t>
+      </w:r>
+      <w:r>
+        <w:lastRenderedPageBreak/>
+        <w:t xml:space="preserve">on its circularity values. </w:t>
       </w:r>
       <w:r>
         <w:t xml:space="preserve">As such, using our thresholds, </w:t>
@@ -1115,7 +1194,6 @@
         <w:pStyle w:val="Heading1"/>
       </w:pPr>
       <w:r>
-        <w:lastRenderedPageBreak/>
         <w:t>Future Work</w:t>
       </w:r>
     </w:p>
@@ -1149,7 +1227,7 @@
                     </pic:cNvPicPr>
                   </pic:nvPicPr>
                   <pic:blipFill>
-                    <a:blip r:embed="rId5">
+                    <a:blip r:embed="rId6">
                       <a:extLst>
                         <a:ext uri="{28A0092B-C50C-407E-A947-70E740481C1C}">
                           <a14:useLocalDpi xmlns:a14="http://schemas.microsoft.com/office/drawing/2010/main" val="0"/>
@@ -1206,7 +1284,7 @@
                     </pic:cNvPicPr>
                   </pic:nvPicPr>
                   <pic:blipFill>
-                    <a:blip r:embed="rId6">
+                    <a:blip r:embed="rId7">
                       <a:extLst>
                         <a:ext uri="{28A0092B-C50C-407E-A947-70E740481C1C}">
                           <a14:useLocalDpi xmlns:a14="http://schemas.microsoft.com/office/drawing/2010/main" val="0"/>
@@ -1245,8 +1323,6 @@
       <w:r>
         <w:t>changes direction</w:t>
       </w:r>
-      <w:bookmarkStart w:id="0" w:name="_GoBack"/>
-      <w:bookmarkEnd w:id="0"/>
       <w:r>
         <w:t xml:space="preserve">. </w:t>
       </w:r>

</xml_diff>